<commit_message>
second version of DokumentacjaTO
</commit_message>
<xml_diff>
--- a/dokumentacjaTO/DokumentacjaUżytkowa.docx
+++ b/dokumentacjaTO/DokumentacjaUżytkowa.docx
@@ -104,7 +104,15 @@
         </w:numPr>
       </w:pPr>
       <w:r>
-        <w:t>Panel użytkownika: „seller”:</w:t>
+        <w:t>Panel użytkownika: „</w:t>
+      </w:r>
+      <w:proofErr w:type="spellStart"/>
+      <w:r>
+        <w:t>seller</w:t>
+      </w:r>
+      <w:proofErr w:type="spellEnd"/>
+      <w:r>
+        <w:t>”:</w:t>
       </w:r>
     </w:p>
     <w:p>
@@ -184,7 +192,15 @@
       </w:r>
       <w:r>
         <w:br/>
-        <w:t>Na górnym pasku widoku znajduje się nazwa zalogowanego użytkownika poprzedzona „User:”.</w:t>
+        <w:t>Na górnym pasku widoku znajduje się nazwa zalogowanego użytkownika poprzedzona „</w:t>
+      </w:r>
+      <w:proofErr w:type="spellStart"/>
+      <w:r>
+        <w:t>User</w:t>
+      </w:r>
+      <w:proofErr w:type="spellEnd"/>
+      <w:r>
+        <w:t>:”.</w:t>
       </w:r>
     </w:p>
     <w:p>
@@ -194,7 +210,15 @@
       </w:pPr>
       <w:r>
         <w:lastRenderedPageBreak/>
-        <w:t xml:space="preserve">W prawym dolnym rogu są 2 przyciski. „Log out” – wylogowanie użytkownika i powrót do panelu logowania. „Exit” – zamknięcie aplikacji. </w:t>
+        <w:t>W prawym dolnym rogu są 2 przyciski. „Log out” – wylogowanie użytkownika i powrót do panelu logowania. „</w:t>
+      </w:r>
+      <w:proofErr w:type="spellStart"/>
+      <w:r>
+        <w:t>Exit</w:t>
+      </w:r>
+      <w:proofErr w:type="spellEnd"/>
+      <w:r>
+        <w:t xml:space="preserve">” – zamknięcie aplikacji. </w:t>
       </w:r>
     </w:p>
     <w:p>
@@ -288,30 +312,114 @@
         <w:ind w:left="1080"/>
       </w:pPr>
       <w:r>
-        <w:t xml:space="preserve">Należy wybrać odpowiednie pole z rozwijanych menu i uzupełnić „Row” i „Seat” wpisując liczby które odzwierciedlają miejsce które nas interesuje.  </w:t>
-      </w:r>
-      <w:r>
-        <w:t>Wszystko zatwierdzamy przyciskiem „Sell”.</w:t>
-      </w:r>
-    </w:p>
-    <w:p>
-      <w:pPr>
-        <w:pStyle w:val="Akapitzlist"/>
-        <w:ind w:left="1080"/>
-      </w:pPr>
-      <w:r>
-        <w:t>Po kliknięciu pojawi się okno z rachunkiem, gdzie należy wpisać kwotę, którą dostało się od klienta – wcisnąć OK, program wyliczy resztę i po wypłaceniu reszty klientowi należy klikąć „Accept”.</w:t>
-      </w:r>
-    </w:p>
-    <w:p>
-      <w:pPr>
-        <w:pStyle w:val="Akapitzlist"/>
-        <w:ind w:left="1080"/>
-      </w:pPr>
-    </w:p>
-    <w:p>
-      <w:r>
-        <w:br w:type="page"/>
+        <w:t>Należy wybrać odpowiednie pole z rozwijanych menu i uzupełnić „</w:t>
+      </w:r>
+      <w:proofErr w:type="spellStart"/>
+      <w:r>
+        <w:t>Row</w:t>
+      </w:r>
+      <w:proofErr w:type="spellEnd"/>
+      <w:r>
+        <w:t xml:space="preserve">” i „Seat” wpisując liczby które odzwierciedlają miejsce które nas interesuje.  </w:t>
+      </w:r>
+      <w:r>
+        <w:t>Wszystko zatwierdzamy przyciskiem „</w:t>
+      </w:r>
+      <w:proofErr w:type="spellStart"/>
+      <w:r>
+        <w:t>Sell</w:t>
+      </w:r>
+      <w:proofErr w:type="spellEnd"/>
+      <w:r>
+        <w:t>”.</w:t>
+      </w:r>
+    </w:p>
+    <w:p>
+      <w:pPr>
+        <w:pStyle w:val="Akapitzlist"/>
+        <w:ind w:left="1080"/>
+      </w:pPr>
+      <w:r>
+        <w:t>Po kliknięciu pojawi się okno z rachunkiem</w:t>
+      </w:r>
+      <w:r>
+        <w:t xml:space="preserve"> (patrz niżej)</w:t>
+      </w:r>
+      <w:r>
+        <w:t>, gdzie należy wpisać kwotę, którą dostało się od klienta – wcisnąć OK, program wyliczy resztę i po wypłaceniu reszty klientowi należy klik</w:t>
+      </w:r>
+      <w:r>
+        <w:t>n</w:t>
+      </w:r>
+      <w:r>
+        <w:t>ąć „</w:t>
+      </w:r>
+      <w:proofErr w:type="spellStart"/>
+      <w:r>
+        <w:t>Accept</w:t>
+      </w:r>
+      <w:proofErr w:type="spellEnd"/>
+      <w:r>
+        <w:t>”.</w:t>
+      </w:r>
+      <w:r>
+        <w:t xml:space="preserve"> </w:t>
+      </w:r>
+    </w:p>
+    <w:p>
+      <w:pPr>
+        <w:jc w:val="center"/>
+      </w:pPr>
+      <w:r>
+        <w:rPr>
+          <w:noProof/>
+          <w:lang w:eastAsia="pl-PL"/>
+        </w:rPr>
+        <w:drawing>
+          <wp:inline distT="0" distB="0" distL="0" distR="0">
+            <wp:extent cx="3480179" cy="2797791"/>
+            <wp:effectExtent l="19050" t="0" r="5971" b="0"/>
+            <wp:docPr id="18" name="Obraz 4" descr="C:\Users\miczi\Desktop\screenyKino\bill.JPG"/>
+            <wp:cNvGraphicFramePr>
+              <a:graphicFrameLocks xmlns:a="http://schemas.openxmlformats.org/drawingml/2006/main" noChangeAspect="1"/>
+            </wp:cNvGraphicFramePr>
+            <a:graphic xmlns:a="http://schemas.openxmlformats.org/drawingml/2006/main">
+              <a:graphicData uri="http://schemas.openxmlformats.org/drawingml/2006/picture">
+                <pic:pic xmlns:pic="http://schemas.openxmlformats.org/drawingml/2006/picture">
+                  <pic:nvPicPr>
+                    <pic:cNvPr id="0" name="Picture 4" descr="C:\Users\miczi\Desktop\screenyKino\bill.JPG"/>
+                    <pic:cNvPicPr>
+                      <a:picLocks noChangeAspect="1" noChangeArrowheads="1"/>
+                    </pic:cNvPicPr>
+                  </pic:nvPicPr>
+                  <pic:blipFill>
+                    <a:blip r:embed="rId9" cstate="print"/>
+                    <a:srcRect/>
+                    <a:stretch>
+                      <a:fillRect/>
+                    </a:stretch>
+                  </pic:blipFill>
+                  <pic:spPr bwMode="auto">
+                    <a:xfrm>
+                      <a:off x="0" y="0"/>
+                      <a:ext cx="3500958" cy="2814496"/>
+                    </a:xfrm>
+                    <a:prstGeom prst="rect">
+                      <a:avLst/>
+                    </a:prstGeom>
+                    <a:noFill/>
+                    <a:ln w="9525">
+                      <a:noFill/>
+                      <a:miter lim="800000"/>
+                      <a:headEnd/>
+                      <a:tailEnd/>
+                    </a:ln>
+                  </pic:spPr>
+                </pic:pic>
+              </a:graphicData>
+            </a:graphic>
+          </wp:inline>
+        </w:drawing>
       </w:r>
     </w:p>
     <w:p>
@@ -351,7 +459,7 @@
                     </pic:cNvPicPr>
                   </pic:nvPicPr>
                   <pic:blipFill>
-                    <a:blip r:embed="rId9" cstate="print"/>
+                    <a:blip r:embed="rId10" cstate="print"/>
                     <a:srcRect/>
                     <a:stretch>
                       <a:fillRect/>
@@ -386,7 +494,23 @@
         <w:ind w:left="1080"/>
       </w:pPr>
       <w:r>
-        <w:t xml:space="preserve">Należy wybrać odpowiednie pole z rozwijanych menu i uzupełnić „Row” i „Seat” wpisując liczby które odzwierciedlają miejsce które nas interesuje.  Wszystko zatwierdzamy przyciskiem „Reserve”. </w:t>
+        <w:t>Należy wybrać odpowiednie pole z rozwijanych menu i uzupełnić „</w:t>
+      </w:r>
+      <w:proofErr w:type="spellStart"/>
+      <w:r>
+        <w:t>Row</w:t>
+      </w:r>
+      <w:proofErr w:type="spellEnd"/>
+      <w:r>
+        <w:t>” i „Seat” wpisując liczby które odzwierciedlają miejsce które nas interesuje.  Wszystko zatwierdzamy przyciskiem „</w:t>
+      </w:r>
+      <w:proofErr w:type="spellStart"/>
+      <w:r>
+        <w:t>Reserve</w:t>
+      </w:r>
+      <w:proofErr w:type="spellEnd"/>
+      <w:r>
+        <w:t xml:space="preserve">”. </w:t>
       </w:r>
     </w:p>
     <w:p>
@@ -441,7 +565,7 @@
                     </pic:cNvPicPr>
                   </pic:nvPicPr>
                   <pic:blipFill>
-                    <a:blip r:embed="rId10" cstate="print"/>
+                    <a:blip r:embed="rId11" cstate="print"/>
                     <a:srcRect/>
                     <a:stretch>
                       <a:fillRect/>
@@ -479,17 +603,40 @@
         <w:ind w:left="1080"/>
       </w:pPr>
       <w:r>
-        <w:t>Wpisać numer rezerwacji i zaakceptować klikając „Accept”.</w:t>
-      </w:r>
-    </w:p>
-    <w:p>
-      <w:pPr>
-        <w:pStyle w:val="Akapitzlist"/>
-        <w:ind w:left="1080"/>
-      </w:pPr>
-      <w:r>
-        <w:t>Po kliknięciu pojawi się okno z rachunkiem, gdzie należy wpisać kwotę, którą dostało się od klienta – wcisnąć OK, program wyliczy resztę i po wypłaceniu reszty klientowi należy klikąć „Accept”.</w:t>
-      </w:r>
+        <w:t>Wpisać numer rezerwacji i zaakceptować klikając „</w:t>
+      </w:r>
+      <w:proofErr w:type="spellStart"/>
+      <w:r>
+        <w:t>Accept</w:t>
+      </w:r>
+      <w:proofErr w:type="spellEnd"/>
+      <w:r>
+        <w:t>”.</w:t>
+      </w:r>
+    </w:p>
+    <w:p>
+      <w:pPr>
+        <w:pStyle w:val="Akapitzlist"/>
+        <w:ind w:left="1080"/>
+      </w:pPr>
+      <w:r>
+        <w:t>Po kliknięci</w:t>
+      </w:r>
+      <w:r>
+        <w:t>u pojawi się okno z rachunkiem, patrz pkt. 2.2.</w:t>
+      </w:r>
+    </w:p>
+    <w:p>
+      <w:pPr>
+        <w:pStyle w:val="Akapitzlist"/>
+        <w:ind w:left="1080"/>
+      </w:pPr>
+    </w:p>
+    <w:p>
+      <w:pPr>
+        <w:pStyle w:val="Akapitzlist"/>
+        <w:ind w:left="1080"/>
+      </w:pPr>
     </w:p>
     <w:p>
       <w:pPr>
@@ -535,9 +682,171 @@
           <w:numId w:val="1"/>
         </w:numPr>
       </w:pPr>
-      <w:r>
-        <w:lastRenderedPageBreak/>
-        <w:t>Add client</w:t>
+    </w:p>
+    <w:p>
+      <w:pPr>
+        <w:pStyle w:val="Akapitzlist"/>
+        <w:ind w:left="1080"/>
+      </w:pPr>
+      <w:r>
+        <w:rPr>
+          <w:noProof/>
+          <w:lang w:eastAsia="pl-PL"/>
+        </w:rPr>
+        <w:drawing>
+          <wp:inline distT="0" distB="0" distL="0" distR="0">
+            <wp:extent cx="3357245" cy="4899660"/>
+            <wp:effectExtent l="19050" t="0" r="0" b="0"/>
+            <wp:docPr id="3" name="Obraz 1" descr="C:\Users\miczi\Desktop\screenyKino\exchangeTicketPane.JPG"/>
+            <wp:cNvGraphicFramePr>
+              <a:graphicFrameLocks xmlns:a="http://schemas.openxmlformats.org/drawingml/2006/main" noChangeAspect="1"/>
+            </wp:cNvGraphicFramePr>
+            <a:graphic xmlns:a="http://schemas.openxmlformats.org/drawingml/2006/main">
+              <a:graphicData uri="http://schemas.openxmlformats.org/drawingml/2006/picture">
+                <pic:pic xmlns:pic="http://schemas.openxmlformats.org/drawingml/2006/picture">
+                  <pic:nvPicPr>
+                    <pic:cNvPr id="0" name="Picture 1" descr="C:\Users\miczi\Desktop\screenyKino\exchangeTicketPane.JPG"/>
+                    <pic:cNvPicPr>
+                      <a:picLocks noChangeAspect="1" noChangeArrowheads="1"/>
+                    </pic:cNvPicPr>
+                  </pic:nvPicPr>
+                  <pic:blipFill>
+                    <a:blip r:embed="rId12" cstate="print"/>
+                    <a:srcRect/>
+                    <a:stretch>
+                      <a:fillRect/>
+                    </a:stretch>
+                  </pic:blipFill>
+                  <pic:spPr bwMode="auto">
+                    <a:xfrm>
+                      <a:off x="0" y="0"/>
+                      <a:ext cx="3357245" cy="4899660"/>
+                    </a:xfrm>
+                    <a:prstGeom prst="rect">
+                      <a:avLst/>
+                    </a:prstGeom>
+                    <a:noFill/>
+                    <a:ln w="9525">
+                      <a:noFill/>
+                      <a:miter lim="800000"/>
+                      <a:headEnd/>
+                      <a:tailEnd/>
+                    </a:ln>
+                  </pic:spPr>
+                </pic:pic>
+              </a:graphicData>
+            </a:graphic>
+          </wp:inline>
+        </w:drawing>
+      </w:r>
+    </w:p>
+    <w:p>
+      <w:pPr>
+        <w:pStyle w:val="Akapitzlist"/>
+        <w:ind w:left="1080"/>
+      </w:pPr>
+      <w:r>
+        <w:t>Aby wymienić bilet należy podać jego id, a następnie uzupełnić dane dla nowego biletu, kliknąć „</w:t>
+      </w:r>
+      <w:proofErr w:type="spellStart"/>
+      <w:r>
+        <w:t>Sell</w:t>
+      </w:r>
+      <w:proofErr w:type="spellEnd"/>
+      <w:r>
+        <w:t>” i pojawi się okno opisane w pkt. 2.2</w:t>
+      </w:r>
+    </w:p>
+    <w:p>
+      <w:pPr>
+        <w:pStyle w:val="Akapitzlist"/>
+        <w:ind w:left="1080"/>
+      </w:pPr>
+    </w:p>
+    <w:p>
+      <w:pPr>
+        <w:pStyle w:val="Akapitzlist"/>
+        <w:ind w:left="1080"/>
+      </w:pPr>
+    </w:p>
+    <w:p>
+      <w:pPr>
+        <w:pStyle w:val="Akapitzlist"/>
+        <w:ind w:left="1080"/>
+      </w:pPr>
+    </w:p>
+    <w:p>
+      <w:pPr>
+        <w:pStyle w:val="Akapitzlist"/>
+        <w:ind w:left="1080"/>
+      </w:pPr>
+      <w:r>
+        <w:rPr>
+          <w:noProof/>
+          <w:lang w:eastAsia="pl-PL"/>
+        </w:rPr>
+        <w:drawing>
+          <wp:inline distT="0" distB="0" distL="0" distR="0">
+            <wp:extent cx="3234482" cy="2511188"/>
+            <wp:effectExtent l="19050" t="0" r="4018" b="0"/>
+            <wp:docPr id="19" name="Obraz 5" descr="C:\Users\miczi\Desktop\screenyKino\addingCleint.JPG"/>
+            <wp:cNvGraphicFramePr>
+              <a:graphicFrameLocks xmlns:a="http://schemas.openxmlformats.org/drawingml/2006/main" noChangeAspect="1"/>
+            </wp:cNvGraphicFramePr>
+            <a:graphic xmlns:a="http://schemas.openxmlformats.org/drawingml/2006/main">
+              <a:graphicData uri="http://schemas.openxmlformats.org/drawingml/2006/picture">
+                <pic:pic xmlns:pic="http://schemas.openxmlformats.org/drawingml/2006/picture">
+                  <pic:nvPicPr>
+                    <pic:cNvPr id="0" name="Picture 5" descr="C:\Users\miczi\Desktop\screenyKino\addingCleint.JPG"/>
+                    <pic:cNvPicPr>
+                      <a:picLocks noChangeAspect="1" noChangeArrowheads="1"/>
+                    </pic:cNvPicPr>
+                  </pic:nvPicPr>
+                  <pic:blipFill>
+                    <a:blip r:embed="rId13" cstate="print"/>
+                    <a:srcRect/>
+                    <a:stretch>
+                      <a:fillRect/>
+                    </a:stretch>
+                  </pic:blipFill>
+                  <pic:spPr bwMode="auto">
+                    <a:xfrm>
+                      <a:off x="0" y="0"/>
+                      <a:ext cx="3234690" cy="2511350"/>
+                    </a:xfrm>
+                    <a:prstGeom prst="rect">
+                      <a:avLst/>
+                    </a:prstGeom>
+                    <a:noFill/>
+                    <a:ln w="9525">
+                      <a:noFill/>
+                      <a:miter lim="800000"/>
+                      <a:headEnd/>
+                      <a:tailEnd/>
+                    </a:ln>
+                  </pic:spPr>
+                </pic:pic>
+              </a:graphicData>
+            </a:graphic>
+          </wp:inline>
+        </w:drawing>
+      </w:r>
+    </w:p>
+    <w:p>
+      <w:pPr>
+        <w:pStyle w:val="Akapitzlist"/>
+        <w:ind w:left="1080"/>
+      </w:pPr>
+      <w:r>
+        <w:t>Aby dodać klienta uzupełnił dane i kliknij „</w:t>
+      </w:r>
+      <w:proofErr w:type="spellStart"/>
+      <w:r>
+        <w:t>Add</w:t>
+      </w:r>
+      <w:proofErr w:type="spellEnd"/>
+      <w:r>
+        <w:t>”.</w:t>
       </w:r>
     </w:p>
     <w:p>
@@ -549,8 +858,81 @@
         </w:numPr>
       </w:pPr>
       <w:r>
-        <w:t xml:space="preserve">Price </w:t>
-      </w:r>
+        <w:lastRenderedPageBreak/>
+        <w:t xml:space="preserve"> </w:t>
+      </w:r>
+    </w:p>
+    <w:p>
+      <w:pPr>
+        <w:pStyle w:val="Akapitzlist"/>
+        <w:ind w:left="1080"/>
+      </w:pPr>
+      <w:r>
+        <w:rPr>
+          <w:noProof/>
+          <w:lang w:eastAsia="pl-PL"/>
+        </w:rPr>
+        <w:drawing>
+          <wp:inline distT="0" distB="0" distL="0" distR="0">
+            <wp:extent cx="3747732" cy="3002507"/>
+            <wp:effectExtent l="19050" t="0" r="5118" b="0"/>
+            <wp:docPr id="20" name="Obraz 6" descr="C:\Users\miczi\Desktop\screenyKino\pricesShow.JPG"/>
+            <wp:cNvGraphicFramePr>
+              <a:graphicFrameLocks xmlns:a="http://schemas.openxmlformats.org/drawingml/2006/main" noChangeAspect="1"/>
+            </wp:cNvGraphicFramePr>
+            <a:graphic xmlns:a="http://schemas.openxmlformats.org/drawingml/2006/main">
+              <a:graphicData uri="http://schemas.openxmlformats.org/drawingml/2006/picture">
+                <pic:pic xmlns:pic="http://schemas.openxmlformats.org/drawingml/2006/picture">
+                  <pic:nvPicPr>
+                    <pic:cNvPr id="0" name="Picture 6" descr="C:\Users\miczi\Desktop\screenyKino\pricesShow.JPG"/>
+                    <pic:cNvPicPr>
+                      <a:picLocks noChangeAspect="1" noChangeArrowheads="1"/>
+                    </pic:cNvPicPr>
+                  </pic:nvPicPr>
+                  <pic:blipFill>
+                    <a:blip r:embed="rId14" cstate="print"/>
+                    <a:srcRect/>
+                    <a:stretch>
+                      <a:fillRect/>
+                    </a:stretch>
+                  </pic:blipFill>
+                  <pic:spPr bwMode="auto">
+                    <a:xfrm>
+                      <a:off x="0" y="0"/>
+                      <a:ext cx="3752850" cy="3006607"/>
+                    </a:xfrm>
+                    <a:prstGeom prst="rect">
+                      <a:avLst/>
+                    </a:prstGeom>
+                    <a:noFill/>
+                    <a:ln w="9525">
+                      <a:noFill/>
+                      <a:miter lim="800000"/>
+                      <a:headEnd/>
+                      <a:tailEnd/>
+                    </a:ln>
+                  </pic:spPr>
+                </pic:pic>
+              </a:graphicData>
+            </a:graphic>
+          </wp:inline>
+        </w:drawing>
+      </w:r>
+    </w:p>
+    <w:p>
+      <w:pPr>
+        <w:pStyle w:val="Akapitzlist"/>
+        <w:ind w:left="1080"/>
+      </w:pPr>
+      <w:r>
+        <w:t>W tym oknie pojawią się wszystkie możliwe ceny w kinie.</w:t>
+      </w:r>
+    </w:p>
+    <w:p>
+      <w:pPr>
+        <w:pStyle w:val="Akapitzlist"/>
+        <w:ind w:left="1080"/>
+      </w:pPr>
     </w:p>
     <w:p>
       <w:pPr>
@@ -560,9 +942,105 @@
           <w:numId w:val="1"/>
         </w:numPr>
       </w:pPr>
-      <w:r>
-        <w:t>Repertoire</w:t>
-      </w:r>
+    </w:p>
+    <w:p>
+      <w:pPr>
+        <w:pStyle w:val="Akapitzlist"/>
+        <w:ind w:left="1080"/>
+      </w:pPr>
+      <w:r>
+        <w:rPr>
+          <w:noProof/>
+          <w:lang w:eastAsia="pl-PL"/>
+        </w:rPr>
+        <w:drawing>
+          <wp:inline distT="0" distB="0" distL="0" distR="0">
+            <wp:extent cx="4170813" cy="3643952"/>
+            <wp:effectExtent l="19050" t="0" r="1137" b="0"/>
+            <wp:docPr id="21" name="Obraz 7" descr="C:\Users\miczi\Desktop\screenyKino\showrepertoire.JPG"/>
+            <wp:cNvGraphicFramePr>
+              <a:graphicFrameLocks xmlns:a="http://schemas.openxmlformats.org/drawingml/2006/main" noChangeAspect="1"/>
+            </wp:cNvGraphicFramePr>
+            <a:graphic xmlns:a="http://schemas.openxmlformats.org/drawingml/2006/main">
+              <a:graphicData uri="http://schemas.openxmlformats.org/drawingml/2006/picture">
+                <pic:pic xmlns:pic="http://schemas.openxmlformats.org/drawingml/2006/picture">
+                  <pic:nvPicPr>
+                    <pic:cNvPr id="0" name="Picture 7" descr="C:\Users\miczi\Desktop\screenyKino\showrepertoire.JPG"/>
+                    <pic:cNvPicPr>
+                      <a:picLocks noChangeAspect="1" noChangeArrowheads="1"/>
+                    </pic:cNvPicPr>
+                  </pic:nvPicPr>
+                  <pic:blipFill>
+                    <a:blip r:embed="rId15" cstate="print"/>
+                    <a:srcRect/>
+                    <a:stretch>
+                      <a:fillRect/>
+                    </a:stretch>
+                  </pic:blipFill>
+                  <pic:spPr bwMode="auto">
+                    <a:xfrm>
+                      <a:off x="0" y="0"/>
+                      <a:ext cx="4176395" cy="3648829"/>
+                    </a:xfrm>
+                    <a:prstGeom prst="rect">
+                      <a:avLst/>
+                    </a:prstGeom>
+                    <a:noFill/>
+                    <a:ln w="9525">
+                      <a:noFill/>
+                      <a:miter lim="800000"/>
+                      <a:headEnd/>
+                      <a:tailEnd/>
+                    </a:ln>
+                  </pic:spPr>
+                </pic:pic>
+              </a:graphicData>
+            </a:graphic>
+          </wp:inline>
+        </w:drawing>
+      </w:r>
+    </w:p>
+    <w:p>
+      <w:pPr>
+        <w:pStyle w:val="Akapitzlist"/>
+        <w:ind w:left="1080"/>
+      </w:pPr>
+      <w:r>
+        <w:t>Aby zobaczyć repertuar, należy wybrać odpowiednią datę, poprzez kliknięcie ikonki kalendarza koło pola tekstowego.</w:t>
+      </w:r>
+    </w:p>
+    <w:p>
+      <w:pPr>
+        <w:pStyle w:val="Akapitzlist"/>
+        <w:ind w:left="1080"/>
+      </w:pPr>
+      <w:r>
+        <w:t>Po wyborze zostaną nam przestawione tytuły filmów wraz z godzinami seansów.</w:t>
+      </w:r>
+    </w:p>
+    <w:p>
+      <w:pPr>
+        <w:pStyle w:val="Akapitzlist"/>
+        <w:ind w:left="1080"/>
+      </w:pPr>
+    </w:p>
+    <w:p>
+      <w:pPr>
+        <w:pStyle w:val="Akapitzlist"/>
+        <w:ind w:left="1080"/>
+      </w:pPr>
+    </w:p>
+    <w:p>
+      <w:pPr>
+        <w:pStyle w:val="Akapitzlist"/>
+        <w:ind w:left="1080"/>
+      </w:pPr>
+    </w:p>
+    <w:p>
+      <w:pPr>
+        <w:pStyle w:val="Akapitzlist"/>
+        <w:ind w:left="1080"/>
+      </w:pPr>
     </w:p>
     <w:p>
       <w:pPr>
@@ -601,7 +1079,7 @@
                     </pic:cNvPicPr>
                   </pic:nvPicPr>
                   <pic:blipFill>
-                    <a:blip r:embed="rId11" cstate="print"/>
+                    <a:blip r:embed="rId16" cstate="print"/>
                     <a:srcRect/>
                     <a:stretch>
                       <a:fillRect/>
@@ -636,8 +1114,34 @@
         <w:ind w:left="1080"/>
       </w:pPr>
       <w:r>
-        <w:t>Należy podać numer rezerwacji i przycisnąć przycisk „Cancel” aby zrezygnować z rezerwacji</w:t>
-      </w:r>
+        <w:t>Należy podać numer rezerwacji i przycisnąć przycisk „</w:t>
+      </w:r>
+      <w:proofErr w:type="spellStart"/>
+      <w:r>
+        <w:t>Cancel</w:t>
+      </w:r>
+      <w:proofErr w:type="spellEnd"/>
+      <w:r>
+        <w:t>” aby zrezygnować z rezerwacji</w:t>
+      </w:r>
+    </w:p>
+    <w:p>
+      <w:pPr>
+        <w:pStyle w:val="Akapitzlist"/>
+        <w:ind w:left="1080"/>
+      </w:pPr>
+    </w:p>
+    <w:p>
+      <w:pPr>
+        <w:pStyle w:val="Akapitzlist"/>
+        <w:ind w:left="1080"/>
+      </w:pPr>
+    </w:p>
+    <w:p>
+      <w:pPr>
+        <w:pStyle w:val="Akapitzlist"/>
+        <w:ind w:left="1080"/>
+      </w:pPr>
     </w:p>
     <w:p>
       <w:pPr>
@@ -845,7 +1349,7 @@
                     </pic:cNvPicPr>
                   </pic:nvPicPr>
                   <pic:blipFill>
-                    <a:blip r:embed="rId12" cstate="print"/>
+                    <a:blip r:embed="rId17" cstate="print"/>
                     <a:srcRect/>
                     <a:stretch>
                       <a:fillRect/>
@@ -885,7 +1389,15 @@
       </w:r>
       <w:r>
         <w:br/>
-        <w:t>Na górnym pasku widoku znajduje się nazwa zalogowanego użytkownika poprzedzona „User:”.</w:t>
+        <w:t>Na górnym pasku widoku znajduje się nazwa zalogowanego użytkownika poprzedzona „</w:t>
+      </w:r>
+      <w:proofErr w:type="spellStart"/>
+      <w:r>
+        <w:t>User</w:t>
+      </w:r>
+      <w:proofErr w:type="spellEnd"/>
+      <w:r>
+        <w:t>:”.</w:t>
       </w:r>
     </w:p>
     <w:p>
@@ -895,7 +1407,15 @@
         <w:jc w:val="both"/>
       </w:pPr>
       <w:r>
-        <w:t xml:space="preserve">W prawym dolnym rogu są 2 przyciski. „Log out” – wylogowanie użytkownika i powrót do panelu logowania. „Exit” – zamknięcie aplikacji. </w:t>
+        <w:t>W prawym dolnym rogu są 2 przyciski. „Log out” – wylogowanie użytkownika i powrót do panelu logowania. „</w:t>
+      </w:r>
+      <w:proofErr w:type="spellStart"/>
+      <w:r>
+        <w:t>Exit</w:t>
+      </w:r>
+      <w:proofErr w:type="spellEnd"/>
+      <w:r>
+        <w:t xml:space="preserve">” – zamknięcie aplikacji. </w:t>
       </w:r>
     </w:p>
     <w:p>
@@ -1052,7 +1572,7 @@
                     </pic:cNvPicPr>
                   </pic:nvPicPr>
                   <pic:blipFill>
-                    <a:blip r:embed="rId13" cstate="print"/>
+                    <a:blip r:embed="rId18" cstate="print"/>
                     <a:srcRect/>
                     <a:stretch>
                       <a:fillRect/>
@@ -1087,7 +1607,15 @@
         <w:ind w:left="1134"/>
       </w:pPr>
       <w:r>
-        <w:t>Należy uzupełnić wszystkie pola panelu, aby wykonać operację przez naciśnięcie przycisku „Add”, który dodaje pracownika.</w:t>
+        <w:t>Należy uzupełnić wszystkie pola panelu, aby wykonać operację przez naciśnięcie przycisku „</w:t>
+      </w:r>
+      <w:proofErr w:type="spellStart"/>
+      <w:r>
+        <w:t>Add</w:t>
+      </w:r>
+      <w:proofErr w:type="spellEnd"/>
+      <w:r>
+        <w:t>”, który dodaje pracownika.</w:t>
       </w:r>
     </w:p>
     <w:p>
@@ -1239,7 +1767,7 @@
                     </pic:cNvPicPr>
                   </pic:nvPicPr>
                   <pic:blipFill>
-                    <a:blip r:embed="rId14" cstate="print"/>
+                    <a:blip r:embed="rId19" cstate="print"/>
                     <a:srcRect/>
                     <a:stretch>
                       <a:fillRect/>
@@ -1274,7 +1802,15 @@
         <w:ind w:left="1134"/>
       </w:pPr>
       <w:r>
-        <w:t xml:space="preserve">Należy uzupełnić wszystkie pola panelu, aby wykonać operację przez naciśnięcie przycisku „Fail”, który dodaje pracownika. Dodatkowo, w ramach bezpieczeństwa należy zaznaczyć pole FIRE klikając w kwadrat lewym przyciskiem myszy. </w:t>
+        <w:t>Należy uzupełnić wszystkie pola panelu, aby wykonać operację przez naciśnięcie przycisku „</w:t>
+      </w:r>
+      <w:proofErr w:type="spellStart"/>
+      <w:r>
+        <w:t>Fail</w:t>
+      </w:r>
+      <w:proofErr w:type="spellEnd"/>
+      <w:r>
+        <w:t xml:space="preserve">”, który dodaje pracownika. Dodatkowo, w ramach bezpieczeństwa należy zaznaczyć pole FIRE klikając w kwadrat lewym przyciskiem myszy. </w:t>
       </w:r>
     </w:p>
     <w:p>
@@ -1329,7 +1865,7 @@
                     </pic:cNvPicPr>
                   </pic:nvPicPr>
                   <pic:blipFill>
-                    <a:blip r:embed="rId15" cstate="print"/>
+                    <a:blip r:embed="rId20" cstate="print"/>
                     <a:srcRect/>
                     <a:stretch>
                       <a:fillRect/>
@@ -1368,14 +1904,34 @@
         </w:rPr>
       </w:pPr>
       <w:r>
-        <w:t>Należy wprowadzić nazwisko pracownika i kliknąć „Check” aby wyświetlić dane pracownika.</w:t>
+        <w:t>Należy wprowadzić nazwisko pracownika i kliknąć „</w:t>
+      </w:r>
+      <w:proofErr w:type="spellStart"/>
+      <w:r>
+        <w:t>Check</w:t>
+      </w:r>
+      <w:proofErr w:type="spellEnd"/>
+      <w:r>
+        <w:t xml:space="preserve">” aby wyświetlić dane </w:t>
+      </w:r>
+      <w:proofErr w:type="spellStart"/>
+      <w:r>
+        <w:t>pracownika.</w:t>
       </w:r>
       <w:r>
         <w:rPr>
           <w:b/>
           <w:color w:val="FF0000"/>
         </w:rPr>
-        <w:t xml:space="preserve">TUTAJ MOŻE COS </w:t>
+        <w:t>TUTAJ</w:t>
+      </w:r>
+      <w:proofErr w:type="spellEnd"/>
+      <w:r>
+        <w:rPr>
+          <w:b/>
+          <w:color w:val="FF0000"/>
+        </w:rPr>
+        <w:t xml:space="preserve"> MOŻE COS </w:t>
       </w:r>
       <w:r>
         <w:rPr>
@@ -1452,7 +2008,7 @@
                     </pic:cNvPicPr>
                   </pic:nvPicPr>
                   <pic:blipFill>
-                    <a:blip r:embed="rId16" cstate="print"/>
+                    <a:blip r:embed="rId21" cstate="print"/>
                     <a:srcRect/>
                     <a:stretch>
                       <a:fillRect/>
@@ -1487,7 +2043,15 @@
         <w:ind w:left="1080"/>
       </w:pPr>
       <w:r>
-        <w:t>Wybierz opcje z rozwijanego menu i uzupełnij pola, następnie kliknij „Add” w celu dodania.</w:t>
+        <w:t>Wybierz opcje z rozwijanego menu i uzupełnij pola, następnie kliknij „</w:t>
+      </w:r>
+      <w:proofErr w:type="spellStart"/>
+      <w:r>
+        <w:t>Add</w:t>
+      </w:r>
+      <w:proofErr w:type="spellEnd"/>
+      <w:r>
+        <w:t>” w celu dodania.</w:t>
       </w:r>
     </w:p>
     <w:p>
@@ -1533,7 +2097,7 @@
                     </pic:cNvPicPr>
                   </pic:nvPicPr>
                   <pic:blipFill>
-                    <a:blip r:embed="rId17" cstate="print"/>
+                    <a:blip r:embed="rId22" cstate="print"/>
                     <a:srcRect/>
                     <a:stretch>
                       <a:fillRect/>
@@ -1568,7 +2132,31 @@
         <w:ind w:left="1080"/>
       </w:pPr>
       <w:r>
-        <w:t>Wybierz film z rozwijanego menu, w ramach bezpieczeństwa zaznacz kwadrat koło napisu „Do you really…” jeśli na pewno chcesz usunąć i kliknij przycisk „Remove”.</w:t>
+        <w:t xml:space="preserve">Wybierz film z rozwijanego menu, w ramach bezpieczeństwa zaznacz kwadrat koło napisu „Do </w:t>
+      </w:r>
+      <w:proofErr w:type="spellStart"/>
+      <w:r>
+        <w:t>you</w:t>
+      </w:r>
+      <w:proofErr w:type="spellEnd"/>
+      <w:r>
+        <w:t xml:space="preserve"> </w:t>
+      </w:r>
+      <w:proofErr w:type="spellStart"/>
+      <w:r>
+        <w:t>really</w:t>
+      </w:r>
+      <w:proofErr w:type="spellEnd"/>
+      <w:r>
+        <w:t>…” jeśli na pewno chcesz usunąć i kliknij przycisk „</w:t>
+      </w:r>
+      <w:proofErr w:type="spellStart"/>
+      <w:r>
+        <w:t>Remove</w:t>
+      </w:r>
+      <w:proofErr w:type="spellEnd"/>
+      <w:r>
+        <w:t>”.</w:t>
       </w:r>
     </w:p>
     <w:p>
@@ -1597,10 +2185,78 @@
           <w:numId w:val="1"/>
         </w:numPr>
       </w:pPr>
-      <w:r>
-        <w:lastRenderedPageBreak/>
-        <w:t>Viewership</w:t>
-      </w:r>
+    </w:p>
+    <w:p>
+      <w:pPr>
+        <w:pStyle w:val="Akapitzlist"/>
+        <w:ind w:left="1080"/>
+      </w:pPr>
+      <w:r>
+        <w:rPr>
+          <w:noProof/>
+          <w:lang w:eastAsia="pl-PL"/>
+        </w:rPr>
+        <w:drawing>
+          <wp:inline distT="0" distB="0" distL="0" distR="0">
+            <wp:extent cx="4784962" cy="3138985"/>
+            <wp:effectExtent l="19050" t="0" r="0" b="0"/>
+            <wp:docPr id="22" name="Obraz 8" descr="C:\Users\miczi\Desktop\screenyKino\viewership.jpg"/>
+            <wp:cNvGraphicFramePr>
+              <a:graphicFrameLocks xmlns:a="http://schemas.openxmlformats.org/drawingml/2006/main" noChangeAspect="1"/>
+            </wp:cNvGraphicFramePr>
+            <a:graphic xmlns:a="http://schemas.openxmlformats.org/drawingml/2006/main">
+              <a:graphicData uri="http://schemas.openxmlformats.org/drawingml/2006/picture">
+                <pic:pic xmlns:pic="http://schemas.openxmlformats.org/drawingml/2006/picture">
+                  <pic:nvPicPr>
+                    <pic:cNvPr id="0" name="Picture 8" descr="C:\Users\miczi\Desktop\screenyKino\viewership.jpg"/>
+                    <pic:cNvPicPr>
+                      <a:picLocks noChangeAspect="1" noChangeArrowheads="1"/>
+                    </pic:cNvPicPr>
+                  </pic:nvPicPr>
+                  <pic:blipFill>
+                    <a:blip r:embed="rId23" cstate="print"/>
+                    <a:srcRect/>
+                    <a:stretch>
+                      <a:fillRect/>
+                    </a:stretch>
+                  </pic:blipFill>
+                  <pic:spPr bwMode="auto">
+                    <a:xfrm>
+                      <a:off x="0" y="0"/>
+                      <a:ext cx="4784688" cy="3138805"/>
+                    </a:xfrm>
+                    <a:prstGeom prst="rect">
+                      <a:avLst/>
+                    </a:prstGeom>
+                    <a:noFill/>
+                    <a:ln w="9525">
+                      <a:noFill/>
+                      <a:miter lim="800000"/>
+                      <a:headEnd/>
+                      <a:tailEnd/>
+                    </a:ln>
+                  </pic:spPr>
+                </pic:pic>
+              </a:graphicData>
+            </a:graphic>
+          </wp:inline>
+        </w:drawing>
+      </w:r>
+    </w:p>
+    <w:p>
+      <w:pPr>
+        <w:pStyle w:val="Akapitzlist"/>
+        <w:ind w:left="1080"/>
+      </w:pPr>
+      <w:r>
+        <w:t xml:space="preserve">W tym oknie należy wprowadzić tytuł filmu i kliknąć „show audiencje”, aby wyświetliła się informacja. </w:t>
+      </w:r>
+    </w:p>
+    <w:p>
+      <w:pPr>
+        <w:pStyle w:val="Akapitzlist"/>
+        <w:ind w:left="1080"/>
+      </w:pPr>
     </w:p>
     <w:p>
       <w:pPr>
@@ -1610,9 +2266,120 @@
           <w:numId w:val="1"/>
         </w:numPr>
       </w:pPr>
-      <w:r>
-        <w:t>Timetable of hall</w:t>
-      </w:r>
+    </w:p>
+    <w:p>
+      <w:pPr>
+        <w:pStyle w:val="Akapitzlist"/>
+        <w:ind w:left="1080"/>
+      </w:pPr>
+      <w:r>
+        <w:rPr>
+          <w:noProof/>
+          <w:lang w:eastAsia="pl-PL"/>
+        </w:rPr>
+        <w:drawing>
+          <wp:inline distT="0" distB="0" distL="0" distR="0">
+            <wp:extent cx="1992630" cy="2974975"/>
+            <wp:effectExtent l="19050" t="0" r="7620" b="0"/>
+            <wp:docPr id="25" name="Obraz 11" descr="C:\Users\miczi\Desktop\screenyKino\timetableofhall.JPG"/>
+            <wp:cNvGraphicFramePr>
+              <a:graphicFrameLocks xmlns:a="http://schemas.openxmlformats.org/drawingml/2006/main" noChangeAspect="1"/>
+            </wp:cNvGraphicFramePr>
+            <a:graphic xmlns:a="http://schemas.openxmlformats.org/drawingml/2006/main">
+              <a:graphicData uri="http://schemas.openxmlformats.org/drawingml/2006/picture">
+                <pic:pic xmlns:pic="http://schemas.openxmlformats.org/drawingml/2006/picture">
+                  <pic:nvPicPr>
+                    <pic:cNvPr id="0" name="Picture 11" descr="C:\Users\miczi\Desktop\screenyKino\timetableofhall.JPG"/>
+                    <pic:cNvPicPr>
+                      <a:picLocks noChangeAspect="1" noChangeArrowheads="1"/>
+                    </pic:cNvPicPr>
+                  </pic:nvPicPr>
+                  <pic:blipFill>
+                    <a:blip r:embed="rId24" cstate="print"/>
+                    <a:srcRect/>
+                    <a:stretch>
+                      <a:fillRect/>
+                    </a:stretch>
+                  </pic:blipFill>
+                  <pic:spPr bwMode="auto">
+                    <a:xfrm>
+                      <a:off x="0" y="0"/>
+                      <a:ext cx="1992630" cy="2974975"/>
+                    </a:xfrm>
+                    <a:prstGeom prst="rect">
+                      <a:avLst/>
+                    </a:prstGeom>
+                    <a:noFill/>
+                    <a:ln w="9525">
+                      <a:noFill/>
+                      <a:miter lim="800000"/>
+                      <a:headEnd/>
+                      <a:tailEnd/>
+                    </a:ln>
+                  </pic:spPr>
+                </pic:pic>
+              </a:graphicData>
+            </a:graphic>
+          </wp:inline>
+        </w:drawing>
+      </w:r>
+    </w:p>
+    <w:p>
+      <w:pPr>
+        <w:pStyle w:val="Akapitzlist"/>
+        <w:ind w:left="1080"/>
+      </w:pPr>
+      <w:r>
+        <w:t>Należy wybrać  datę oraz wpisać numer Sali i wyświetlą się poniżej tytuły z godzinami.</w:t>
+      </w:r>
+    </w:p>
+    <w:p>
+      <w:pPr>
+        <w:pStyle w:val="Akapitzlist"/>
+        <w:ind w:left="1080"/>
+      </w:pPr>
+    </w:p>
+    <w:p>
+      <w:pPr>
+        <w:pStyle w:val="Akapitzlist"/>
+        <w:ind w:left="1080"/>
+      </w:pPr>
+    </w:p>
+    <w:p>
+      <w:pPr>
+        <w:pStyle w:val="Akapitzlist"/>
+        <w:ind w:left="1080"/>
+      </w:pPr>
+    </w:p>
+    <w:p>
+      <w:pPr>
+        <w:pStyle w:val="Akapitzlist"/>
+        <w:ind w:left="1080"/>
+      </w:pPr>
+    </w:p>
+    <w:p>
+      <w:pPr>
+        <w:pStyle w:val="Akapitzlist"/>
+        <w:ind w:left="1080"/>
+      </w:pPr>
+    </w:p>
+    <w:p>
+      <w:pPr>
+        <w:pStyle w:val="Akapitzlist"/>
+        <w:ind w:left="1080"/>
+      </w:pPr>
+    </w:p>
+    <w:p>
+      <w:pPr>
+        <w:pStyle w:val="Akapitzlist"/>
+        <w:ind w:left="1080"/>
+      </w:pPr>
+    </w:p>
+    <w:p>
+      <w:pPr>
+        <w:pStyle w:val="Akapitzlist"/>
+        <w:ind w:left="1080"/>
+      </w:pPr>
     </w:p>
     <w:p>
       <w:pPr>
@@ -1651,7 +2418,7 @@
                     </pic:cNvPicPr>
                   </pic:nvPicPr>
                   <pic:blipFill>
-                    <a:blip r:embed="rId18" cstate="print"/>
+                    <a:blip r:embed="rId25" cstate="print"/>
                     <a:srcRect/>
                     <a:stretch>
                       <a:fillRect/>
@@ -1695,152 +2462,16 @@
         <w:ind w:left="1080"/>
       </w:pPr>
       <w:r>
-        <w:t>W celu zatwierdzenia zmian kliknąć przycisk „Change”.</w:t>
-      </w:r>
-    </w:p>
-    <w:p>
-      <w:pPr>
-        <w:pStyle w:val="Akapitzlist"/>
-        <w:ind w:left="1080"/>
-      </w:pPr>
-    </w:p>
-    <w:p>
-      <w:pPr>
-        <w:pStyle w:val="Akapitzlist"/>
-        <w:ind w:left="1080"/>
-      </w:pPr>
-    </w:p>
-    <w:p>
-      <w:pPr>
-        <w:pStyle w:val="Akapitzlist"/>
-        <w:ind w:left="1080"/>
-      </w:pPr>
-    </w:p>
-    <w:p>
-      <w:pPr>
-        <w:pStyle w:val="Akapitzlist"/>
-        <w:ind w:left="1080"/>
-      </w:pPr>
-    </w:p>
-    <w:p>
-      <w:pPr>
-        <w:pStyle w:val="Akapitzlist"/>
-        <w:ind w:left="1080"/>
-      </w:pPr>
-    </w:p>
-    <w:p>
-      <w:pPr>
-        <w:pStyle w:val="Akapitzlist"/>
-        <w:ind w:left="1080"/>
-      </w:pPr>
-    </w:p>
-    <w:p>
-      <w:pPr>
-        <w:pStyle w:val="Akapitzlist"/>
-        <w:ind w:left="1080"/>
-      </w:pPr>
-    </w:p>
-    <w:p>
-      <w:pPr>
-        <w:pStyle w:val="Akapitzlist"/>
-        <w:ind w:left="1080"/>
-      </w:pPr>
-    </w:p>
-    <w:p>
-      <w:pPr>
-        <w:pStyle w:val="Akapitzlist"/>
-        <w:ind w:left="1080"/>
-      </w:pPr>
-    </w:p>
-    <w:p>
-      <w:pPr>
-        <w:pStyle w:val="Akapitzlist"/>
-        <w:ind w:left="1080"/>
-      </w:pPr>
-    </w:p>
-    <w:p>
-      <w:pPr>
-        <w:pStyle w:val="Akapitzlist"/>
-        <w:ind w:left="1080"/>
-      </w:pPr>
-    </w:p>
-    <w:p>
-      <w:pPr>
-        <w:pStyle w:val="Akapitzlist"/>
-        <w:ind w:left="1080"/>
-      </w:pPr>
-    </w:p>
-    <w:p>
-      <w:pPr>
-        <w:pStyle w:val="Akapitzlist"/>
-        <w:ind w:left="1080"/>
-      </w:pPr>
-    </w:p>
-    <w:p>
-      <w:pPr>
-        <w:pStyle w:val="Akapitzlist"/>
-        <w:ind w:left="1080"/>
-      </w:pPr>
-    </w:p>
-    <w:p>
-      <w:pPr>
-        <w:pStyle w:val="Akapitzlist"/>
-        <w:ind w:left="1080"/>
-      </w:pPr>
-    </w:p>
-    <w:p>
-      <w:pPr>
-        <w:pStyle w:val="Akapitzlist"/>
-        <w:ind w:left="1080"/>
-      </w:pPr>
-    </w:p>
-    <w:p>
-      <w:pPr>
-        <w:pStyle w:val="Akapitzlist"/>
-        <w:ind w:left="1080"/>
-      </w:pPr>
-    </w:p>
-    <w:p>
-      <w:pPr>
-        <w:pStyle w:val="Akapitzlist"/>
-        <w:ind w:left="1080"/>
-      </w:pPr>
-    </w:p>
-    <w:p>
-      <w:pPr>
-        <w:pStyle w:val="Akapitzlist"/>
-        <w:ind w:left="1080"/>
-      </w:pPr>
-    </w:p>
-    <w:p>
-      <w:pPr>
-        <w:pStyle w:val="Akapitzlist"/>
-        <w:ind w:left="1080"/>
-      </w:pPr>
-    </w:p>
-    <w:p>
-      <w:pPr>
-        <w:pStyle w:val="Akapitzlist"/>
-        <w:ind w:left="1080"/>
-      </w:pPr>
-    </w:p>
-    <w:p>
-      <w:pPr>
-        <w:pStyle w:val="Akapitzlist"/>
-        <w:ind w:left="1080"/>
-      </w:pPr>
-    </w:p>
-    <w:p>
-      <w:pPr>
-        <w:pStyle w:val="Akapitzlist"/>
-        <w:ind w:left="1080"/>
-      </w:pPr>
-    </w:p>
-    <w:p>
-      <w:pPr>
-        <w:pStyle w:val="Akapitzlist"/>
-        <w:ind w:left="1080"/>
-      </w:pPr>
+        <w:t>W celu zatwierdzenia zmian kliknąć przycisk „</w:t>
+      </w:r>
+      <w:proofErr w:type="spellStart"/>
+      <w:r>
+        <w:t>Change</w:t>
+      </w:r>
+      <w:proofErr w:type="spellEnd"/>
+      <w:r>
+        <w:t>”.</w:t>
+      </w:r>
     </w:p>
     <w:p>
       <w:pPr>
@@ -1885,7 +2516,7 @@
                     </pic:cNvPicPr>
                   </pic:nvPicPr>
                   <pic:blipFill>
-                    <a:blip r:embed="rId19" cstate="print"/>
+                    <a:blip r:embed="rId26" cstate="print"/>
                     <a:srcRect/>
                     <a:stretch>
                       <a:fillRect/>
@@ -1920,7 +2551,15 @@
         <w:ind w:left="1080"/>
       </w:pPr>
       <w:r>
-        <w:t>Należy uzupełnić wszystkie pola i zatwierdzić przyciskiem „Add”.</w:t>
+        <w:t>Należy uzupełnić wszystkie pola i zatwierdzić przyciskiem „</w:t>
+      </w:r>
+      <w:proofErr w:type="spellStart"/>
+      <w:r>
+        <w:t>Add</w:t>
+      </w:r>
+      <w:proofErr w:type="spellEnd"/>
+      <w:r>
+        <w:t>”.</w:t>
       </w:r>
     </w:p>
     <w:sectPr>
@@ -2621,7 +3260,7 @@
 </file>
 
 <file path=customXml/itemProps1.xml><?xml version="1.0" encoding="utf-8"?>
-<ds:datastoreItem xmlns:ds="http://schemas.openxmlformats.org/officeDocument/2006/customXml" ds:itemID="{0ACEC43C-030E-4874-8649-37E361523068}">
+<ds:datastoreItem xmlns:ds="http://schemas.openxmlformats.org/officeDocument/2006/customXml" ds:itemID="{7A9CF8A6-6EEA-419F-9C24-87643DDF5D7A}">
   <ds:schemaRefs>
     <ds:schemaRef ds:uri="http://schemas.openxmlformats.org/officeDocument/2006/bibliography"/>
   </ds:schemaRefs>

</xml_diff>

<commit_message>
last version of DokumentacjaTO
</commit_message>
<xml_diff>
--- a/dokumentacjaTO/DokumentacjaUżytkowa.docx
+++ b/dokumentacjaTO/DokumentacjaUżytkowa.docx
@@ -3,8 +3,17 @@
 <w:document xmlns:ve="http://schemas.openxmlformats.org/markup-compatibility/2006" xmlns:o="urn:schemas-microsoft-com:office:office" xmlns:r="http://schemas.openxmlformats.org/officeDocument/2006/relationships" xmlns:m="http://schemas.openxmlformats.org/officeDocument/2006/math" xmlns:v="urn:schemas-microsoft-com:vml" xmlns:wp="http://schemas.openxmlformats.org/drawingml/2006/wordprocessingDrawing" xmlns:w10="urn:schemas-microsoft-com:office:word" xmlns:w="http://schemas.openxmlformats.org/wordprocessingml/2006/main" xmlns:wne="http://schemas.microsoft.com/office/word/2006/wordml">
   <w:body>
     <w:p>
-      <w:r>
-        <w:t xml:space="preserve">Dokumentacja użytkowa programu do obsługi sieci kin. </w:t>
+      <w:pPr>
+        <w:jc w:val="center"/>
+        <w:rPr>
+          <w:sz w:val="36"/>
+        </w:rPr>
+      </w:pPr>
+      <w:r>
+        <w:rPr>
+          <w:sz w:val="36"/>
+        </w:rPr>
+        <w:t>Dokumentacja użytkowa programu do obsługi sieci kin.</w:t>
       </w:r>
     </w:p>
     <w:p>
@@ -19,14 +28,21 @@
           <w:ilvl w:val="0"/>
           <w:numId w:val="1"/>
         </w:numPr>
-      </w:pPr>
-      <w:r>
+        <w:rPr>
+          <w:sz w:val="32"/>
+        </w:rPr>
+      </w:pPr>
+      <w:r>
+        <w:rPr>
+          <w:sz w:val="32"/>
+        </w:rPr>
         <w:t>Logowanie się do programu:</w:t>
       </w:r>
     </w:p>
     <w:p>
       <w:pPr>
         <w:pStyle w:val="Akapitzlist"/>
+        <w:ind w:left="0"/>
         <w:jc w:val="center"/>
       </w:pPr>
       <w:r>
@@ -50,7 +66,7 @@
                     <pic:cNvPicPr/>
                   </pic:nvPicPr>
                   <pic:blipFill>
-                    <a:blip r:embed="rId6" cstate="print"/>
+                    <a:blip r:embed="rId8" cstate="print"/>
                     <a:stretch>
                       <a:fillRect/>
                     </a:stretch>
@@ -98,20 +114,183 @@
     <w:p>
       <w:pPr>
         <w:pStyle w:val="Akapitzlist"/>
+        <w:jc w:val="center"/>
+      </w:pPr>
+    </w:p>
+    <w:p>
+      <w:pPr>
+        <w:pStyle w:val="Akapitzlist"/>
+        <w:jc w:val="center"/>
+      </w:pPr>
+    </w:p>
+    <w:p>
+      <w:pPr>
+        <w:pStyle w:val="Akapitzlist"/>
+        <w:jc w:val="center"/>
+      </w:pPr>
+    </w:p>
+    <w:p>
+      <w:pPr>
+        <w:pStyle w:val="Akapitzlist"/>
+        <w:jc w:val="center"/>
+      </w:pPr>
+    </w:p>
+    <w:p>
+      <w:pPr>
+        <w:pStyle w:val="Akapitzlist"/>
+        <w:jc w:val="center"/>
+      </w:pPr>
+    </w:p>
+    <w:p>
+      <w:pPr>
+        <w:pStyle w:val="Akapitzlist"/>
+        <w:jc w:val="center"/>
+      </w:pPr>
+    </w:p>
+    <w:p>
+      <w:pPr>
+        <w:pStyle w:val="Akapitzlist"/>
+        <w:jc w:val="center"/>
+      </w:pPr>
+    </w:p>
+    <w:p>
+      <w:pPr>
+        <w:pStyle w:val="Akapitzlist"/>
+        <w:jc w:val="center"/>
+      </w:pPr>
+    </w:p>
+    <w:p>
+      <w:pPr>
+        <w:pStyle w:val="Akapitzlist"/>
+        <w:jc w:val="center"/>
+      </w:pPr>
+    </w:p>
+    <w:p>
+      <w:pPr>
+        <w:pStyle w:val="Akapitzlist"/>
+        <w:jc w:val="center"/>
+      </w:pPr>
+    </w:p>
+    <w:p>
+      <w:pPr>
+        <w:pStyle w:val="Akapitzlist"/>
+        <w:jc w:val="center"/>
+      </w:pPr>
+    </w:p>
+    <w:p>
+      <w:pPr>
+        <w:pStyle w:val="Akapitzlist"/>
+        <w:jc w:val="center"/>
+      </w:pPr>
+    </w:p>
+    <w:p>
+      <w:pPr>
+        <w:pStyle w:val="Akapitzlist"/>
+        <w:jc w:val="center"/>
+      </w:pPr>
+    </w:p>
+    <w:p>
+      <w:pPr>
+        <w:pStyle w:val="Akapitzlist"/>
+        <w:jc w:val="center"/>
+      </w:pPr>
+    </w:p>
+    <w:p>
+      <w:pPr>
+        <w:pStyle w:val="Akapitzlist"/>
+        <w:jc w:val="center"/>
+      </w:pPr>
+    </w:p>
+    <w:p>
+      <w:pPr>
+        <w:pStyle w:val="Akapitzlist"/>
+        <w:jc w:val="center"/>
+      </w:pPr>
+    </w:p>
+    <w:p>
+      <w:pPr>
+        <w:pStyle w:val="Akapitzlist"/>
+        <w:jc w:val="center"/>
+      </w:pPr>
+    </w:p>
+    <w:p>
+      <w:pPr>
+        <w:pStyle w:val="Akapitzlist"/>
+        <w:jc w:val="center"/>
+      </w:pPr>
+    </w:p>
+    <w:p>
+      <w:pPr>
+        <w:pStyle w:val="Akapitzlist"/>
+        <w:jc w:val="center"/>
+      </w:pPr>
+    </w:p>
+    <w:p>
+      <w:pPr>
+        <w:pStyle w:val="Akapitzlist"/>
+        <w:jc w:val="center"/>
+      </w:pPr>
+    </w:p>
+    <w:p>
+      <w:pPr>
+        <w:pStyle w:val="Akapitzlist"/>
+        <w:jc w:val="center"/>
+      </w:pPr>
+    </w:p>
+    <w:p>
+      <w:pPr>
+        <w:pStyle w:val="Akapitzlist"/>
+        <w:jc w:val="center"/>
+      </w:pPr>
+    </w:p>
+    <w:p>
+      <w:pPr>
+        <w:pStyle w:val="Akapitzlist"/>
+        <w:jc w:val="center"/>
+      </w:pPr>
+    </w:p>
+    <w:p>
+      <w:pPr>
+        <w:pStyle w:val="Akapitzlist"/>
+        <w:jc w:val="center"/>
+      </w:pPr>
+    </w:p>
+    <w:p>
+      <w:pPr>
+        <w:pStyle w:val="Akapitzlist"/>
+        <w:jc w:val="center"/>
+      </w:pPr>
+    </w:p>
+    <w:p>
+      <w:pPr>
+        <w:pStyle w:val="Akapitzlist"/>
         <w:numPr>
           <w:ilvl w:val="0"/>
           <w:numId w:val="1"/>
         </w:numPr>
-      </w:pPr>
-      <w:r>
+        <w:rPr>
+          <w:sz w:val="32"/>
+        </w:rPr>
+      </w:pPr>
+      <w:r>
+        <w:rPr>
+          <w:sz w:val="32"/>
+        </w:rPr>
+        <w:lastRenderedPageBreak/>
         <w:t>Panel użytkownika: „</w:t>
       </w:r>
       <w:proofErr w:type="spellStart"/>
       <w:r>
+        <w:rPr>
+          <w:sz w:val="32"/>
+        </w:rPr>
         <w:t>seller</w:t>
       </w:r>
       <w:proofErr w:type="spellEnd"/>
       <w:r>
+        <w:rPr>
+          <w:sz w:val="32"/>
+        </w:rPr>
         <w:t>”:</w:t>
       </w:r>
     </w:p>
@@ -153,7 +332,7 @@
                     </pic:cNvPicPr>
                   </pic:nvPicPr>
                   <pic:blipFill>
-                    <a:blip r:embed="rId7" cstate="print"/>
+                    <a:blip r:embed="rId9" cstate="print"/>
                     <a:srcRect/>
                     <a:stretch>
                       <a:fillRect/>
@@ -209,7 +388,6 @@
         <w:ind w:left="426"/>
       </w:pPr>
       <w:r>
-        <w:lastRenderedPageBreak/>
         <w:t>W prawym dolnym rogu są 2 przyciski. „Log out” – wylogowanie użytkownika i powrót do panelu logowania. „</w:t>
       </w:r>
       <w:proofErr w:type="spellStart"/>
@@ -232,6 +410,96 @@
       <w:r>
         <w:t>opcje w zależności od wyboru przycisku z menu.</w:t>
       </w:r>
+    </w:p>
+    <w:p>
+      <w:pPr>
+        <w:pStyle w:val="Akapitzlist"/>
+        <w:ind w:left="426"/>
+      </w:pPr>
+    </w:p>
+    <w:p>
+      <w:pPr>
+        <w:pStyle w:val="Akapitzlist"/>
+        <w:ind w:left="426"/>
+      </w:pPr>
+    </w:p>
+    <w:p>
+      <w:pPr>
+        <w:pStyle w:val="Akapitzlist"/>
+        <w:ind w:left="426"/>
+      </w:pPr>
+    </w:p>
+    <w:p>
+      <w:pPr>
+        <w:pStyle w:val="Akapitzlist"/>
+        <w:ind w:left="426"/>
+      </w:pPr>
+    </w:p>
+    <w:p>
+      <w:pPr>
+        <w:pStyle w:val="Akapitzlist"/>
+        <w:ind w:left="426"/>
+      </w:pPr>
+    </w:p>
+    <w:p>
+      <w:pPr>
+        <w:pStyle w:val="Akapitzlist"/>
+        <w:ind w:left="426"/>
+      </w:pPr>
+    </w:p>
+    <w:p>
+      <w:pPr>
+        <w:pStyle w:val="Akapitzlist"/>
+        <w:ind w:left="426"/>
+      </w:pPr>
+    </w:p>
+    <w:p>
+      <w:pPr>
+        <w:pStyle w:val="Akapitzlist"/>
+        <w:ind w:left="426"/>
+      </w:pPr>
+    </w:p>
+    <w:p>
+      <w:pPr>
+        <w:pStyle w:val="Akapitzlist"/>
+        <w:ind w:left="426"/>
+      </w:pPr>
+    </w:p>
+    <w:p>
+      <w:pPr>
+        <w:pStyle w:val="Akapitzlist"/>
+        <w:ind w:left="426"/>
+      </w:pPr>
+    </w:p>
+    <w:p>
+      <w:pPr>
+        <w:pStyle w:val="Akapitzlist"/>
+        <w:ind w:left="426"/>
+      </w:pPr>
+    </w:p>
+    <w:p>
+      <w:pPr>
+        <w:pStyle w:val="Akapitzlist"/>
+        <w:ind w:left="426"/>
+      </w:pPr>
+    </w:p>
+    <w:p>
+      <w:pPr>
+        <w:pStyle w:val="Akapitzlist"/>
+        <w:ind w:left="426"/>
+      </w:pPr>
+    </w:p>
+    <w:p>
+      <w:pPr>
+        <w:pStyle w:val="Akapitzlist"/>
+        <w:ind w:left="426"/>
+      </w:pPr>
+    </w:p>
+    <w:p>
+      <w:pPr>
+        <w:pStyle w:val="Akapitzlist"/>
+        <w:ind w:left="426"/>
+      </w:pPr>
     </w:p>
     <w:p>
       <w:pPr>
@@ -251,7 +519,7 @@
     <w:p>
       <w:pPr>
         <w:pStyle w:val="Akapitzlist"/>
-        <w:ind w:left="1080"/>
+        <w:ind w:left="0"/>
         <w:jc w:val="center"/>
       </w:pPr>
       <w:r>
@@ -277,7 +545,7 @@
                     </pic:cNvPicPr>
                   </pic:nvPicPr>
                   <pic:blipFill>
-                    <a:blip r:embed="rId8" cstate="print"/>
+                    <a:blip r:embed="rId10" cstate="print"/>
                     <a:srcRect/>
                     <a:stretch>
                       <a:fillRect/>
@@ -393,7 +661,7 @@
                     </pic:cNvPicPr>
                   </pic:nvPicPr>
                   <pic:blipFill>
-                    <a:blip r:embed="rId9" cstate="print"/>
+                    <a:blip r:embed="rId11" cstate="print"/>
                     <a:srcRect/>
                     <a:stretch>
                       <a:fillRect/>
@@ -424,6 +692,21 @@
     </w:p>
     <w:p>
       <w:pPr>
+        <w:jc w:val="center"/>
+      </w:pPr>
+    </w:p>
+    <w:p>
+      <w:pPr>
+        <w:jc w:val="center"/>
+      </w:pPr>
+    </w:p>
+    <w:p>
+      <w:pPr>
+        <w:jc w:val="center"/>
+      </w:pPr>
+    </w:p>
+    <w:p>
+      <w:pPr>
         <w:pStyle w:val="Akapitzlist"/>
         <w:numPr>
           <w:ilvl w:val="1"/>
@@ -434,7 +717,8 @@
     <w:p>
       <w:pPr>
         <w:pStyle w:val="Akapitzlist"/>
-        <w:ind w:left="1080"/>
+        <w:ind w:left="0"/>
+        <w:jc w:val="center"/>
       </w:pPr>
       <w:r>
         <w:rPr>
@@ -459,7 +743,7 @@
                     </pic:cNvPicPr>
                   </pic:nvPicPr>
                   <pic:blipFill>
-                    <a:blip r:embed="rId10" cstate="print"/>
+                    <a:blip r:embed="rId12" cstate="print"/>
                     <a:srcRect/>
                     <a:stretch>
                       <a:fillRect/>
@@ -540,7 +824,8 @@
     <w:p>
       <w:pPr>
         <w:pStyle w:val="Akapitzlist"/>
-        <w:ind w:left="1080"/>
+        <w:ind w:left="0"/>
+        <w:jc w:val="center"/>
       </w:pPr>
       <w:r>
         <w:rPr>
@@ -565,7 +850,7 @@
                     </pic:cNvPicPr>
                   </pic:nvPicPr>
                   <pic:blipFill>
-                    <a:blip r:embed="rId11" cstate="print"/>
+                    <a:blip r:embed="rId13" cstate="print"/>
                     <a:srcRect/>
                     <a:stretch>
                       <a:fillRect/>
@@ -593,9 +878,6 @@
           </wp:inline>
         </w:drawing>
       </w:r>
-      <w:r>
-        <w:t xml:space="preserve"> </w:t>
-      </w:r>
     </w:p>
     <w:p>
       <w:pPr>
@@ -686,7 +968,8 @@
     <w:p>
       <w:pPr>
         <w:pStyle w:val="Akapitzlist"/>
-        <w:ind w:left="1080"/>
+        <w:ind w:left="0"/>
+        <w:jc w:val="center"/>
       </w:pPr>
       <w:r>
         <w:rPr>
@@ -711,7 +994,7 @@
                     </pic:cNvPicPr>
                   </pic:nvPicPr>
                   <pic:blipFill>
-                    <a:blip r:embed="rId12" cstate="print"/>
+                    <a:blip r:embed="rId14" cstate="print"/>
                     <a:srcRect/>
                     <a:stretch>
                       <a:fillRect/>
@@ -744,6 +1027,7 @@
       <w:pPr>
         <w:pStyle w:val="Akapitzlist"/>
         <w:ind w:left="1080"/>
+        <w:jc w:val="center"/>
       </w:pPr>
       <w:r>
         <w:t>Aby wymienić bilet należy podać jego id, a następnie uzupełnić dane dla nowego biletu, kliknąć „</w:t>
@@ -766,19 +1050,8 @@
     <w:p>
       <w:pPr>
         <w:pStyle w:val="Akapitzlist"/>
-        <w:ind w:left="1080"/>
-      </w:pPr>
-    </w:p>
-    <w:p>
-      <w:pPr>
-        <w:pStyle w:val="Akapitzlist"/>
-        <w:ind w:left="1080"/>
-      </w:pPr>
-    </w:p>
-    <w:p>
-      <w:pPr>
-        <w:pStyle w:val="Akapitzlist"/>
-        <w:ind w:left="1080"/>
+        <w:ind w:left="0"/>
+        <w:jc w:val="center"/>
       </w:pPr>
       <w:r>
         <w:rPr>
@@ -803,7 +1076,7 @@
                     </pic:cNvPicPr>
                   </pic:nvPicPr>
                   <pic:blipFill>
-                    <a:blip r:embed="rId13" cstate="print"/>
+                    <a:blip r:embed="rId15" cstate="print"/>
                     <a:srcRect/>
                     <a:stretch>
                       <a:fillRect/>
@@ -852,6 +1125,18 @@
     <w:p>
       <w:pPr>
         <w:pStyle w:val="Akapitzlist"/>
+        <w:ind w:left="1080"/>
+      </w:pPr>
+    </w:p>
+    <w:p>
+      <w:pPr>
+        <w:pStyle w:val="Akapitzlist"/>
+        <w:ind w:left="1080"/>
+      </w:pPr>
+    </w:p>
+    <w:p>
+      <w:pPr>
+        <w:pStyle w:val="Akapitzlist"/>
         <w:numPr>
           <w:ilvl w:val="1"/>
           <w:numId w:val="1"/>
@@ -865,7 +1150,8 @@
     <w:p>
       <w:pPr>
         <w:pStyle w:val="Akapitzlist"/>
-        <w:ind w:left="1080"/>
+        <w:ind w:left="0"/>
+        <w:jc w:val="center"/>
       </w:pPr>
       <w:r>
         <w:rPr>
@@ -890,7 +1176,7 @@
                     </pic:cNvPicPr>
                   </pic:nvPicPr>
                   <pic:blipFill>
-                    <a:blip r:embed="rId14" cstate="print"/>
+                    <a:blip r:embed="rId16" cstate="print"/>
                     <a:srcRect/>
                     <a:stretch>
                       <a:fillRect/>
@@ -946,7 +1232,8 @@
     <w:p>
       <w:pPr>
         <w:pStyle w:val="Akapitzlist"/>
-        <w:ind w:left="1080"/>
+        <w:ind w:left="0"/>
+        <w:jc w:val="center"/>
       </w:pPr>
       <w:r>
         <w:rPr>
@@ -971,7 +1258,7 @@
                     </pic:cNvPicPr>
                   </pic:nvPicPr>
                   <pic:blipFill>
-                    <a:blip r:embed="rId15" cstate="print"/>
+                    <a:blip r:embed="rId17" cstate="print"/>
                     <a:srcRect/>
                     <a:stretch>
                       <a:fillRect/>
@@ -1054,7 +1341,8 @@
     <w:p>
       <w:pPr>
         <w:pStyle w:val="Akapitzlist"/>
-        <w:ind w:left="1080"/>
+        <w:ind w:left="0"/>
+        <w:jc w:val="center"/>
       </w:pPr>
       <w:r>
         <w:rPr>
@@ -1079,7 +1367,7 @@
                     </pic:cNvPicPr>
                   </pic:nvPicPr>
                   <pic:blipFill>
-                    <a:blip r:embed="rId16" cstate="print"/>
+                    <a:blip r:embed="rId18" cstate="print"/>
                     <a:srcRect/>
                     <a:stretch>
                       <a:fillRect/>
@@ -1306,8 +1594,14 @@
           <w:ilvl w:val="0"/>
           <w:numId w:val="1"/>
         </w:numPr>
-      </w:pPr>
-      <w:r>
+        <w:rPr>
+          <w:sz w:val="32"/>
+        </w:rPr>
+      </w:pPr>
+      <w:r>
+        <w:rPr>
+          <w:sz w:val="32"/>
+        </w:rPr>
         <w:lastRenderedPageBreak/>
         <w:t>Panel użytkownika „Manager”</w:t>
       </w:r>
@@ -1320,11 +1614,15 @@
           <w:numId w:val="1"/>
         </w:numPr>
       </w:pPr>
+      <w:r>
+        <w:t xml:space="preserve"> </w:t>
+      </w:r>
     </w:p>
     <w:p>
       <w:pPr>
         <w:pStyle w:val="Akapitzlist"/>
         <w:ind w:left="0"/>
+        <w:jc w:val="center"/>
       </w:pPr>
       <w:r>
         <w:rPr>
@@ -1349,7 +1647,7 @@
                     </pic:cNvPicPr>
                   </pic:nvPicPr>
                   <pic:blipFill>
-                    <a:blip r:embed="rId17" cstate="print"/>
+                    <a:blip r:embed="rId19" cstate="print"/>
                     <a:srcRect/>
                     <a:stretch>
                       <a:fillRect/>
@@ -1546,8 +1844,8 @@
     <w:p>
       <w:pPr>
         <w:pStyle w:val="Akapitzlist"/>
-        <w:ind w:left="1080"/>
-        <w:jc w:val="both"/>
+        <w:ind w:left="0"/>
+        <w:jc w:val="center"/>
       </w:pPr>
       <w:r>
         <w:rPr>
@@ -1572,7 +1870,7 @@
                     </pic:cNvPicPr>
                   </pic:nvPicPr>
                   <pic:blipFill>
-                    <a:blip r:embed="rId18" cstate="print"/>
+                    <a:blip r:embed="rId20" cstate="print"/>
                     <a:srcRect/>
                     <a:stretch>
                       <a:fillRect/>
@@ -1735,14 +2033,14 @@
         </w:numPr>
       </w:pPr>
       <w:r>
-        <w:lastRenderedPageBreak/>
         <w:t xml:space="preserve"> </w:t>
       </w:r>
     </w:p>
     <w:p>
       <w:pPr>
         <w:pStyle w:val="Akapitzlist"/>
-        <w:ind w:left="1080"/>
+        <w:ind w:left="0"/>
+        <w:jc w:val="center"/>
       </w:pPr>
       <w:r>
         <w:rPr>
@@ -1767,7 +2065,7 @@
                     </pic:cNvPicPr>
                   </pic:nvPicPr>
                   <pic:blipFill>
-                    <a:blip r:embed="rId19" cstate="print"/>
+                    <a:blip r:embed="rId21" cstate="print"/>
                     <a:srcRect/>
                     <a:stretch>
                       <a:fillRect/>
@@ -1840,7 +2138,8 @@
     <w:p>
       <w:pPr>
         <w:pStyle w:val="Akapitzlist"/>
-        <w:ind w:left="1080"/>
+        <w:ind w:left="0"/>
+        <w:jc w:val="center"/>
       </w:pPr>
       <w:r>
         <w:rPr>
@@ -1865,7 +2164,7 @@
                     </pic:cNvPicPr>
                   </pic:nvPicPr>
                   <pic:blipFill>
-                    <a:blip r:embed="rId20" cstate="print"/>
+                    <a:blip r:embed="rId22" cstate="print"/>
                     <a:srcRect/>
                     <a:stretch>
                       <a:fillRect/>
@@ -1912,34 +2211,35 @@
       </w:r>
       <w:proofErr w:type="spellEnd"/>
       <w:r>
-        <w:t xml:space="preserve">” aby wyświetlić dane </w:t>
-      </w:r>
-      <w:proofErr w:type="spellStart"/>
-      <w:r>
-        <w:t>pracownika.</w:t>
+        <w:t>” aby wyświetlić dane pracownika.</w:t>
       </w:r>
       <w:r>
         <w:rPr>
           <w:b/>
           <w:color w:val="FF0000"/>
         </w:rPr>
-        <w:t>TUTAJ</w:t>
-      </w:r>
-      <w:proofErr w:type="spellEnd"/>
+        <w:t xml:space="preserve"> </w:t>
+      </w:r>
+      <w:r>
+        <w:t>Dane wyświetlą się w osobnym oknie – aby zamknąć okno należy wcisnąć „OK.”.</w:t>
+      </w:r>
       <w:r>
         <w:rPr>
           <w:b/>
           <w:color w:val="FF0000"/>
         </w:rPr>
-        <w:t xml:space="preserve"> MOŻE COS </w:t>
-      </w:r>
-      <w:r>
+        <w:t xml:space="preserve"> </w:t>
+      </w:r>
+    </w:p>
+    <w:p>
+      <w:pPr>
+        <w:pStyle w:val="Akapitzlist"/>
+        <w:ind w:left="1080"/>
         <w:rPr>
           <w:b/>
           <w:color w:val="FF0000"/>
         </w:rPr>
-        <w:t>BYĆ (OKIENKO)</w:t>
-      </w:r>
+      </w:pPr>
     </w:p>
     <w:p>
       <w:pPr>
@@ -1954,26 +2254,6 @@
     <w:p>
       <w:pPr>
         <w:pStyle w:val="Akapitzlist"/>
-        <w:ind w:left="1080"/>
-        <w:rPr>
-          <w:b/>
-          <w:color w:val="FF0000"/>
-        </w:rPr>
-      </w:pPr>
-    </w:p>
-    <w:p>
-      <w:pPr>
-        <w:pStyle w:val="Akapitzlist"/>
-        <w:ind w:left="1080"/>
-        <w:rPr>
-          <w:b/>
-          <w:color w:val="FF0000"/>
-        </w:rPr>
-      </w:pPr>
-    </w:p>
-    <w:p>
-      <w:pPr>
-        <w:pStyle w:val="Akapitzlist"/>
         <w:numPr>
           <w:ilvl w:val="1"/>
           <w:numId w:val="1"/>
@@ -1983,7 +2263,8 @@
     <w:p>
       <w:pPr>
         <w:pStyle w:val="Akapitzlist"/>
-        <w:ind w:left="1080"/>
+        <w:ind w:left="0"/>
+        <w:jc w:val="center"/>
       </w:pPr>
       <w:r>
         <w:rPr>
@@ -2008,7 +2289,7 @@
                     </pic:cNvPicPr>
                   </pic:nvPicPr>
                   <pic:blipFill>
-                    <a:blip r:embed="rId21" cstate="print"/>
+                    <a:blip r:embed="rId23" cstate="print"/>
                     <a:srcRect/>
                     <a:stretch>
                       <a:fillRect/>
@@ -2072,7 +2353,8 @@
     <w:p>
       <w:pPr>
         <w:pStyle w:val="Akapitzlist"/>
-        <w:ind w:left="1080"/>
+        <w:ind w:left="0"/>
+        <w:jc w:val="center"/>
       </w:pPr>
       <w:r>
         <w:rPr>
@@ -2097,7 +2379,7 @@
                     </pic:cNvPicPr>
                   </pic:nvPicPr>
                   <pic:blipFill>
-                    <a:blip r:embed="rId22" cstate="print"/>
+                    <a:blip r:embed="rId24" cstate="print"/>
                     <a:srcRect/>
                     <a:stretch>
                       <a:fillRect/>
@@ -2189,7 +2471,8 @@
     <w:p>
       <w:pPr>
         <w:pStyle w:val="Akapitzlist"/>
-        <w:ind w:left="1080"/>
+        <w:ind w:left="0"/>
+        <w:jc w:val="center"/>
       </w:pPr>
       <w:r>
         <w:rPr>
@@ -2214,7 +2497,7 @@
                     </pic:cNvPicPr>
                   </pic:nvPicPr>
                   <pic:blipFill>
-                    <a:blip r:embed="rId23" cstate="print"/>
+                    <a:blip r:embed="rId25" cstate="print"/>
                     <a:srcRect/>
                     <a:stretch>
                       <a:fillRect/>
@@ -2270,7 +2553,8 @@
     <w:p>
       <w:pPr>
         <w:pStyle w:val="Akapitzlist"/>
-        <w:ind w:left="1080"/>
+        <w:ind w:left="0"/>
+        <w:jc w:val="center"/>
       </w:pPr>
       <w:r>
         <w:rPr>
@@ -2295,7 +2579,7 @@
                     </pic:cNvPicPr>
                   </pic:nvPicPr>
                   <pic:blipFill>
-                    <a:blip r:embed="rId24" cstate="print"/>
+                    <a:blip r:embed="rId26" cstate="print"/>
                     <a:srcRect/>
                     <a:stretch>
                       <a:fillRect/>
@@ -2363,24 +2647,7 @@
         <w:ind w:left="1080"/>
       </w:pPr>
     </w:p>
-    <w:p>
-      <w:pPr>
-        <w:pStyle w:val="Akapitzlist"/>
-        <w:ind w:left="1080"/>
-      </w:pPr>
-    </w:p>
-    <w:p>
-      <w:pPr>
-        <w:pStyle w:val="Akapitzlist"/>
-        <w:ind w:left="1080"/>
-      </w:pPr>
-    </w:p>
-    <w:p>
-      <w:pPr>
-        <w:pStyle w:val="Akapitzlist"/>
-        <w:ind w:left="1080"/>
-      </w:pPr>
-    </w:p>
+    <w:p/>
     <w:p>
       <w:pPr>
         <w:pStyle w:val="Akapitzlist"/>
@@ -2393,7 +2660,8 @@
     <w:p>
       <w:pPr>
         <w:pStyle w:val="Akapitzlist"/>
-        <w:ind w:left="1080"/>
+        <w:ind w:left="0"/>
+        <w:jc w:val="center"/>
       </w:pPr>
       <w:r>
         <w:rPr>
@@ -2418,7 +2686,7 @@
                     </pic:cNvPicPr>
                   </pic:nvPicPr>
                   <pic:blipFill>
-                    <a:blip r:embed="rId25" cstate="print"/>
+                    <a:blip r:embed="rId27" cstate="print"/>
                     <a:srcRect/>
                     <a:stretch>
                       <a:fillRect/>
@@ -2491,7 +2759,8 @@
     <w:p>
       <w:pPr>
         <w:pStyle w:val="Akapitzlist"/>
-        <w:ind w:left="1080"/>
+        <w:ind w:left="0"/>
+        <w:jc w:val="center"/>
       </w:pPr>
       <w:r>
         <w:rPr>
@@ -2516,7 +2785,7 @@
                     </pic:cNvPicPr>
                   </pic:nvPicPr>
                   <pic:blipFill>
-                    <a:blip r:embed="rId26" cstate="print"/>
+                    <a:blip r:embed="rId28" cstate="print"/>
                     <a:srcRect/>
                     <a:stretch>
                       <a:fillRect/>
@@ -2563,6 +2832,8 @@
       </w:r>
     </w:p>
     <w:sectPr>
+      <w:headerReference w:type="default" r:id="rId29"/>
+      <w:footerReference w:type="default" r:id="rId30"/>
       <w:pgSz w:w="11906" w:h="16838"/>
       <w:pgMar w:top="1417" w:right="1417" w:bottom="1417" w:left="1417" w:header="708" w:footer="708" w:gutter="0"/>
       <w:cols w:space="708"/>
@@ -2570,6 +2841,120 @@
     </w:sectPr>
   </w:body>
 </w:document>
+</file>
+
+<file path=word/endnotes.xml><?xml version="1.0" encoding="utf-8"?>
+<w:endnotes xmlns:ve="http://schemas.openxmlformats.org/markup-compatibility/2006" xmlns:o="urn:schemas-microsoft-com:office:office" xmlns:r="http://schemas.openxmlformats.org/officeDocument/2006/relationships" xmlns:m="http://schemas.openxmlformats.org/officeDocument/2006/math" xmlns:v="urn:schemas-microsoft-com:vml" xmlns:wp="http://schemas.openxmlformats.org/drawingml/2006/wordprocessingDrawing" xmlns:w10="urn:schemas-microsoft-com:office:word" xmlns:w="http://schemas.openxmlformats.org/wordprocessingml/2006/main" xmlns:wne="http://schemas.microsoft.com/office/word/2006/wordml">
+  <w:endnote w:type="separator" w:id="-1">
+    <w:p>
+      <w:pPr>
+        <w:spacing w:after="0" w:line="240" w:lineRule="auto"/>
+      </w:pPr>
+      <w:r>
+        <w:separator/>
+      </w:r>
+    </w:p>
+  </w:endnote>
+  <w:endnote w:type="continuationSeparator" w:id="0">
+    <w:p>
+      <w:pPr>
+        <w:spacing w:after="0" w:line="240" w:lineRule="auto"/>
+      </w:pPr>
+      <w:r>
+        <w:continuationSeparator/>
+      </w:r>
+    </w:p>
+  </w:endnote>
+</w:endnotes>
+</file>
+
+<file path=word/footer1.xml><?xml version="1.0" encoding="utf-8"?>
+<w:ftr xmlns:ve="http://schemas.openxmlformats.org/markup-compatibility/2006" xmlns:o="urn:schemas-microsoft-com:office:office" xmlns:r="http://schemas.openxmlformats.org/officeDocument/2006/relationships" xmlns:m="http://schemas.openxmlformats.org/officeDocument/2006/math" xmlns:v="urn:schemas-microsoft-com:vml" xmlns:wp="http://schemas.openxmlformats.org/drawingml/2006/wordprocessingDrawing" xmlns:w10="urn:schemas-microsoft-com:office:word" xmlns:w="http://schemas.openxmlformats.org/wordprocessingml/2006/main" xmlns:wne="http://schemas.microsoft.com/office/word/2006/wordml">
+  <w:sdt>
+    <w:sdtPr>
+      <w:id w:val="7734329"/>
+      <w:docPartObj>
+        <w:docPartGallery w:val="Page Numbers (Bottom of Page)"/>
+        <w:docPartUnique/>
+      </w:docPartObj>
+    </w:sdtPr>
+    <w:sdtContent>
+      <w:p>
+        <w:pPr>
+          <w:pStyle w:val="Stopka"/>
+          <w:jc w:val="right"/>
+        </w:pPr>
+        <w:r>
+          <w:t xml:space="preserve">Wykonali: Ciepiela Adrian, Góra Patryk, </w:t>
+        </w:r>
+        <w:proofErr w:type="spellStart"/>
+        <w:r>
+          <w:t>Iwanowicz</w:t>
+        </w:r>
+        <w:proofErr w:type="spellEnd"/>
+        <w:r>
+          <w:t xml:space="preserve"> Michał  </w:t>
+        </w:r>
+        <w:r>
+          <w:tab/>
+        </w:r>
+        <w:fldSimple w:instr=" PAGE   \* MERGEFORMAT ">
+          <w:r>
+            <w:rPr>
+              <w:noProof/>
+            </w:rPr>
+            <w:t>1</w:t>
+          </w:r>
+        </w:fldSimple>
+      </w:p>
+    </w:sdtContent>
+  </w:sdt>
+  <w:p>
+    <w:pPr>
+      <w:pStyle w:val="Stopka"/>
+    </w:pPr>
+  </w:p>
+</w:ftr>
+</file>
+
+<file path=word/footnotes.xml><?xml version="1.0" encoding="utf-8"?>
+<w:footnotes xmlns:ve="http://schemas.openxmlformats.org/markup-compatibility/2006" xmlns:o="urn:schemas-microsoft-com:office:office" xmlns:r="http://schemas.openxmlformats.org/officeDocument/2006/relationships" xmlns:m="http://schemas.openxmlformats.org/officeDocument/2006/math" xmlns:v="urn:schemas-microsoft-com:vml" xmlns:wp="http://schemas.openxmlformats.org/drawingml/2006/wordprocessingDrawing" xmlns:w10="urn:schemas-microsoft-com:office:word" xmlns:w="http://schemas.openxmlformats.org/wordprocessingml/2006/main" xmlns:wne="http://schemas.microsoft.com/office/word/2006/wordml">
+  <w:footnote w:type="separator" w:id="-1">
+    <w:p>
+      <w:pPr>
+        <w:spacing w:after="0" w:line="240" w:lineRule="auto"/>
+      </w:pPr>
+      <w:r>
+        <w:separator/>
+      </w:r>
+    </w:p>
+  </w:footnote>
+  <w:footnote w:type="continuationSeparator" w:id="0">
+    <w:p>
+      <w:pPr>
+        <w:spacing w:after="0" w:line="240" w:lineRule="auto"/>
+      </w:pPr>
+      <w:r>
+        <w:continuationSeparator/>
+      </w:r>
+    </w:p>
+  </w:footnote>
+</w:footnotes>
+</file>
+
+<file path=word/header1.xml><?xml version="1.0" encoding="utf-8"?>
+<w:hdr xmlns:ve="http://schemas.openxmlformats.org/markup-compatibility/2006" xmlns:o="urn:schemas-microsoft-com:office:office" xmlns:r="http://schemas.openxmlformats.org/officeDocument/2006/relationships" xmlns:m="http://schemas.openxmlformats.org/officeDocument/2006/math" xmlns:v="urn:schemas-microsoft-com:vml" xmlns:wp="http://schemas.openxmlformats.org/drawingml/2006/wordprocessingDrawing" xmlns:w10="urn:schemas-microsoft-com:office:word" xmlns:w="http://schemas.openxmlformats.org/wordprocessingml/2006/main" xmlns:wne="http://schemas.microsoft.com/office/word/2006/wordml">
+  <w:p>
+    <w:pPr>
+      <w:pStyle w:val="Nagwek"/>
+    </w:pPr>
+  </w:p>
+  <w:p>
+    <w:pPr>
+      <w:pStyle w:val="Nagwek"/>
+    </w:pPr>
+  </w:p>
+</w:hdr>
 </file>
 
 <file path=word/numbering.xml><?xml version="1.0" encoding="utf-8"?>
@@ -2968,6 +3353,52 @@
       <w:sz w:val="16"/>
       <w:szCs w:val="16"/>
     </w:rPr>
+  </w:style>
+  <w:style w:type="paragraph" w:styleId="Nagwek">
+    <w:name w:val="header"/>
+    <w:basedOn w:val="Normalny"/>
+    <w:link w:val="NagwekZnak"/>
+    <w:uiPriority w:val="99"/>
+    <w:semiHidden/>
+    <w:unhideWhenUsed/>
+    <w:rsid w:val="00FB09D9"/>
+    <w:pPr>
+      <w:tabs>
+        <w:tab w:val="center" w:pos="4536"/>
+        <w:tab w:val="right" w:pos="9072"/>
+      </w:tabs>
+      <w:spacing w:after="0" w:line="240" w:lineRule="auto"/>
+    </w:pPr>
+  </w:style>
+  <w:style w:type="character" w:customStyle="1" w:styleId="NagwekZnak">
+    <w:name w:val="Nagłówek Znak"/>
+    <w:basedOn w:val="Domylnaczcionkaakapitu"/>
+    <w:link w:val="Nagwek"/>
+    <w:uiPriority w:val="99"/>
+    <w:semiHidden/>
+    <w:rsid w:val="00FB09D9"/>
+  </w:style>
+  <w:style w:type="paragraph" w:styleId="Stopka">
+    <w:name w:val="footer"/>
+    <w:basedOn w:val="Normalny"/>
+    <w:link w:val="StopkaZnak"/>
+    <w:uiPriority w:val="99"/>
+    <w:unhideWhenUsed/>
+    <w:rsid w:val="00FB09D9"/>
+    <w:pPr>
+      <w:tabs>
+        <w:tab w:val="center" w:pos="4536"/>
+        <w:tab w:val="right" w:pos="9072"/>
+      </w:tabs>
+      <w:spacing w:after="0" w:line="240" w:lineRule="auto"/>
+    </w:pPr>
+  </w:style>
+  <w:style w:type="character" w:customStyle="1" w:styleId="StopkaZnak">
+    <w:name w:val="Stopka Znak"/>
+    <w:basedOn w:val="Domylnaczcionkaakapitu"/>
+    <w:link w:val="Stopka"/>
+    <w:uiPriority w:val="99"/>
+    <w:rsid w:val="00FB09D9"/>
   </w:style>
 </w:styles>
 </file>
@@ -3260,7 +3691,7 @@
 </file>
 
 <file path=customXml/itemProps1.xml><?xml version="1.0" encoding="utf-8"?>
-<ds:datastoreItem xmlns:ds="http://schemas.openxmlformats.org/officeDocument/2006/customXml" ds:itemID="{7A9CF8A6-6EEA-419F-9C24-87643DDF5D7A}">
+<ds:datastoreItem xmlns:ds="http://schemas.openxmlformats.org/officeDocument/2006/customXml" ds:itemID="{14B74529-B663-45FB-B25C-C24F9C7E6F97}">
   <ds:schemaRefs>
     <ds:schemaRef ds:uri="http://schemas.openxmlformats.org/officeDocument/2006/bibliography"/>
   </ds:schemaRefs>

</xml_diff>